<commit_message>
alllllmost done with 13 of HW6
</commit_message>
<xml_diff>
--- a/HW CS 4820/HW6/q3_HW6.docx
+++ b/HW CS 4820/HW6/q3_HW6.docx
@@ -297,7 +297,7 @@
           </mc:Choice>
           <mc:Fallback>
             <w:pict>
-              <v:shapetype w14:anchorId="36C3BEF8" id="_x0000_t13" coordsize="21600,21600" o:spt="13" adj="16200,5400" path="m@0,l@0@1,0@1,0@2@0@2@0,21600,21600,10800xe">
+              <v:shapetype w14:anchorId="4B0B1EB6" id="_x0000_t13" coordsize="21600,21600" o:spt="13" adj="16200,5400" path="m@0,l@0@1,0@1,0@2@0@2@0,21600,21600,10800xe">
                 <v:stroke joinstyle="miter"/>
                 <v:formulas>
                   <v:f eqn="val #0"/>
@@ -961,7 +961,7 @@
           </mc:Choice>
           <mc:Fallback>
             <w:pict>
-              <v:line w14:anchorId="032241F1" id="Straight Connector 9" o:spid="_x0000_s1026" style="position:absolute;z-index:251672576;visibility:visible;mso-wrap-style:square;mso-wrap-distance-left:9pt;mso-wrap-distance-top:0;mso-wrap-distance-right:9pt;mso-wrap-distance-bottom:0;mso-position-horizontal:absolute;mso-position-horizontal-relative:text;mso-position-vertical:absolute;mso-position-vertical-relative:text" from="348pt,1.1pt" to="394.8pt,1.1pt" o:gfxdata="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" strokecolor="#4472c4 [3204]" strokeweight=".5pt">
+              <v:line w14:anchorId="1165F71D" id="Straight Connector 9" o:spid="_x0000_s1026" style="position:absolute;z-index:251672576;visibility:visible;mso-wrap-style:square;mso-wrap-distance-left:9pt;mso-wrap-distance-top:0;mso-wrap-distance-right:9pt;mso-wrap-distance-bottom:0;mso-position-horizontal:absolute;mso-position-horizontal-relative:text;mso-position-vertical:absolute;mso-position-vertical-relative:text" from="348pt,1.1pt" to="394.8pt,1.1pt" o:gfxdata="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" strokecolor="#4472c4 [3204]" strokeweight=".5pt">
                 <v:stroke joinstyle="miter"/>
               </v:line>
             </w:pict>
@@ -1025,7 +1025,7 @@
           </mc:Choice>
           <mc:Fallback>
             <w:pict>
-              <v:line w14:anchorId="11092F88" id="Straight Connector 7" o:spid="_x0000_s1026" style="position:absolute;z-index:251670528;visibility:visible;mso-wrap-style:square;mso-wrap-distance-left:9pt;mso-wrap-distance-top:0;mso-wrap-distance-right:9pt;mso-wrap-distance-bottom:0;mso-position-horizontal:absolute;mso-position-horizontal-relative:text;mso-position-vertical:absolute;mso-position-vertical-relative:text" from="269.6pt,1.1pt" to="316.4pt,1.1pt" o:gfxdata="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" strokecolor="#4472c4 [3204]" strokeweight=".5pt">
+              <v:line w14:anchorId="03BB7705" id="Straight Connector 7" o:spid="_x0000_s1026" style="position:absolute;z-index:251670528;visibility:visible;mso-wrap-style:square;mso-wrap-distance-left:9pt;mso-wrap-distance-top:0;mso-wrap-distance-right:9pt;mso-wrap-distance-bottom:0;mso-position-horizontal:absolute;mso-position-horizontal-relative:text;mso-position-vertical:absolute;mso-position-vertical-relative:text" from="269.6pt,1.1pt" to="316.4pt,1.1pt" o:gfxdata="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" strokecolor="#4472c4 [3204]" strokeweight=".5pt">
                 <v:stroke joinstyle="miter"/>
               </v:line>
             </w:pict>
@@ -1089,7 +1089,7 @@
           </mc:Choice>
           <mc:Fallback>
             <w:pict>
-              <v:line w14:anchorId="6895E58B" id="Straight Connector 4" o:spid="_x0000_s1026" style="position:absolute;z-index:251662336;visibility:visible;mso-wrap-style:square;mso-wrap-distance-left:9pt;mso-wrap-distance-top:0;mso-wrap-distance-right:9pt;mso-wrap-distance-bottom:0;mso-position-horizontal:absolute;mso-position-horizontal-relative:text;mso-position-vertical:absolute;mso-position-vertical-relative:text" from="72.4pt,1.1pt" to="119.2pt,1.1pt" o:gfxdata="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" strokecolor="#4472c4 [3204]" strokeweight=".5pt">
+              <v:line w14:anchorId="34C726A5" id="Straight Connector 4" o:spid="_x0000_s1026" style="position:absolute;z-index:251662336;visibility:visible;mso-wrap-style:square;mso-wrap-distance-left:9pt;mso-wrap-distance-top:0;mso-wrap-distance-right:9pt;mso-wrap-distance-bottom:0;mso-position-horizontal:absolute;mso-position-horizontal-relative:text;mso-position-vertical:absolute;mso-position-vertical-relative:text" from="72.4pt,1.1pt" to="119.2pt,1.1pt" o:gfxdata="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" strokecolor="#4472c4 [3204]" strokeweight=".5pt">
                 <v:stroke joinstyle="miter"/>
               </v:line>
             </w:pict>
@@ -1245,8 +1245,15 @@
       <w:r>
         <w:rPr>
           <w:rFonts w:eastAsiaTheme="minorEastAsia"/>
-        </w:rPr>
-        <w:t xml:space="preserve">Claim: if </w:t>
+          <w:b/>
+        </w:rPr>
+        <w:t>Claim</w:t>
+      </w:r>
+      <w:r>
+        <w:rPr>
+          <w:rFonts w:eastAsiaTheme="minorEastAsia"/>
+        </w:rPr>
+        <w:t xml:space="preserve">: if </w:t>
       </w:r>
       <m:oMath>
         <m:r>
@@ -1276,6 +1283,12 @@
           <m:t>k</m:t>
         </m:r>
       </m:oMath>
+      <w:r>
+        <w:rPr>
+          <w:rFonts w:eastAsiaTheme="minorEastAsia"/>
+        </w:rPr>
+        <w:t>,</w:t>
+      </w:r>
       <w:r>
         <w:rPr>
           <w:rFonts w:eastAsiaTheme="minorEastAsia"/>
@@ -1314,7 +1327,13 @@
           <w:rPr>
             <w:rFonts w:ascii="Cambria Math" w:eastAsiaTheme="minorEastAsia" w:hAnsi="Cambria Math"/>
           </w:rPr>
-          <m:t>I'</m:t>
+          <m:t>S</m:t>
+        </m:r>
+        <m:r>
+          <w:rPr>
+            <w:rFonts w:ascii="Cambria Math" w:eastAsiaTheme="minorEastAsia" w:hAnsi="Cambria Math"/>
+          </w:rPr>
+          <m:t>'</m:t>
         </m:r>
       </m:oMath>
       <w:r>
@@ -1336,6 +1355,453 @@
           <w:rFonts w:eastAsiaTheme="minorEastAsia"/>
         </w:rPr>
         <w:t>.</w:t>
+      </w:r>
+    </w:p>
+    <w:p>
+      <w:pPr>
+        <w:rPr>
+          <w:rFonts w:eastAsiaTheme="minorEastAsia"/>
+        </w:rPr>
+      </w:pPr>
+      <w:r>
+        <w:rPr>
+          <w:rFonts w:eastAsiaTheme="minorEastAsia"/>
+          <w:b/>
+        </w:rPr>
+        <w:t>Proof</w:t>
+      </w:r>
+      <w:r>
+        <w:rPr>
+          <w:rFonts w:eastAsiaTheme="minorEastAsia"/>
+        </w:rPr>
+        <w:t xml:space="preserve">: </w:t>
+      </w:r>
+      <w:r>
+        <w:rPr>
+          <w:rFonts w:eastAsiaTheme="minorEastAsia"/>
+        </w:rPr>
+        <w:t xml:space="preserve">We can rephrase </w:t>
+      </w:r>
+      <w:r>
+        <w:rPr>
+          <w:rFonts w:eastAsiaTheme="minorEastAsia"/>
+        </w:rPr>
+        <w:t xml:space="preserve">this claim </w:t>
+      </w:r>
+      <w:r>
+        <w:rPr>
+          <w:rFonts w:eastAsiaTheme="minorEastAsia"/>
+        </w:rPr>
+        <w:t xml:space="preserve">to </w:t>
+      </w:r>
+      <w:r>
+        <w:rPr>
+          <w:rFonts w:eastAsiaTheme="minorEastAsia"/>
+          <w:i/>
+          <w:color w:val="7030A0"/>
+        </w:rPr>
+        <w:t>if</w:t>
+      </w:r>
+      <w:r>
+        <w:rPr>
+          <w:rFonts w:eastAsiaTheme="minorEastAsia"/>
+          <w:color w:val="7030A0"/>
+        </w:rPr>
+        <w:t xml:space="preserve"> </w:t>
+      </w:r>
+      <m:oMath>
+        <m:r>
+          <w:rPr>
+            <w:rFonts w:ascii="Cambria Math" w:eastAsiaTheme="minorEastAsia" w:hAnsi="Cambria Math"/>
+            <w:color w:val="7030A0"/>
+          </w:rPr>
+          <m:t>G=(V,E)</m:t>
+        </m:r>
+      </m:oMath>
+      <w:r>
+        <w:rPr>
+          <w:rFonts w:eastAsiaTheme="minorEastAsia"/>
+          <w:color w:val="7030A0"/>
+        </w:rPr>
+        <w:t xml:space="preserve"> </w:t>
+      </w:r>
+      <w:r>
+        <w:rPr>
+          <w:rFonts w:eastAsiaTheme="minorEastAsia"/>
+          <w:i/>
+          <w:color w:val="7030A0"/>
+        </w:rPr>
+        <w:t xml:space="preserve">has an independent set of size </w:t>
+      </w:r>
+      <m:oMath>
+        <m:r>
+          <w:rPr>
+            <w:rFonts w:ascii="Cambria Math" w:eastAsiaTheme="minorEastAsia" w:hAnsi="Cambria Math"/>
+            <w:color w:val="7030A0"/>
+          </w:rPr>
+          <m:t>k</m:t>
+        </m:r>
+      </m:oMath>
+      <w:r>
+        <w:rPr>
+          <w:rFonts w:eastAsiaTheme="minorEastAsia"/>
+          <w:i/>
+          <w:color w:val="7030A0"/>
+        </w:rPr>
+        <w:t xml:space="preserve">, then </w:t>
+      </w:r>
+      <m:oMath>
+        <m:r>
+          <w:rPr>
+            <w:rFonts w:ascii="Cambria Math" w:eastAsiaTheme="minorEastAsia" w:hAnsi="Cambria Math"/>
+            <w:color w:val="7030A0"/>
+          </w:rPr>
+          <m:t>G'</m:t>
+        </m:r>
+      </m:oMath>
+      <w:r>
+        <w:rPr>
+          <w:rFonts w:eastAsiaTheme="minorEastAsia"/>
+          <w:i/>
+          <w:color w:val="7030A0"/>
+        </w:rPr>
+        <w:t xml:space="preserve"> h</w:t>
+      </w:r>
+      <w:r>
+        <w:rPr>
+          <w:rFonts w:eastAsiaTheme="minorEastAsia"/>
+          <w:i/>
+          <w:color w:val="7030A0"/>
+        </w:rPr>
+        <w:t xml:space="preserve">as a very independent subset of </w:t>
+      </w:r>
+      <w:r>
+        <w:rPr>
+          <w:rFonts w:eastAsiaTheme="minorEastAsia"/>
+          <w:i/>
+          <w:color w:val="7030A0"/>
+        </w:rPr>
+        <w:t xml:space="preserve">the set </w:t>
+      </w:r>
+      <m:oMath>
+        <m:r>
+          <w:rPr>
+            <w:rFonts w:ascii="Cambria Math" w:eastAsiaTheme="minorEastAsia" w:hAnsi="Cambria Math"/>
+            <w:color w:val="7030A0"/>
+          </w:rPr>
+          <m:t>S</m:t>
+        </m:r>
+        <m:r>
+          <w:rPr>
+            <w:rFonts w:ascii="Cambria Math" w:eastAsiaTheme="minorEastAsia" w:hAnsi="Cambria Math"/>
+            <w:color w:val="7030A0"/>
+          </w:rPr>
+          <m:t>'</m:t>
+        </m:r>
+      </m:oMath>
+      <w:r>
+        <w:rPr>
+          <w:rFonts w:eastAsiaTheme="minorEastAsia"/>
+          <w:i/>
+          <w:color w:val="7030A0"/>
+        </w:rPr>
+        <w:t xml:space="preserve"> of size</w:t>
+      </w:r>
+      <w:r>
+        <w:rPr>
+          <w:rFonts w:eastAsiaTheme="minorEastAsia"/>
+          <w:i/>
+          <w:color w:val="7030A0"/>
+        </w:rPr>
+        <w:t xml:space="preserve"> at least</w:t>
+      </w:r>
+      <w:r>
+        <w:rPr>
+          <w:rFonts w:eastAsiaTheme="minorEastAsia"/>
+          <w:color w:val="7030A0"/>
+        </w:rPr>
+        <w:t xml:space="preserve"> </w:t>
+      </w:r>
+      <m:oMath>
+        <m:r>
+          <w:rPr>
+            <w:rFonts w:ascii="Cambria Math" w:eastAsiaTheme="minorEastAsia" w:hAnsi="Cambria Math"/>
+            <w:color w:val="7030A0"/>
+          </w:rPr>
+          <m:t>k</m:t>
+        </m:r>
+      </m:oMath>
+      <w:r>
+        <w:rPr>
+          <w:rFonts w:eastAsiaTheme="minorEastAsia"/>
+        </w:rPr>
+        <w:t xml:space="preserve">, </w:t>
+      </w:r>
+      <w:r>
+        <w:rPr>
+          <w:rFonts w:eastAsiaTheme="minorEastAsia"/>
+        </w:rPr>
+        <w:t xml:space="preserve">because if it </w:t>
+      </w:r>
+      <w:r>
+        <w:rPr>
+          <w:rFonts w:eastAsiaTheme="minorEastAsia"/>
+        </w:rPr>
+        <w:t xml:space="preserve">has a subset of </w:t>
+      </w:r>
+      <m:oMath>
+        <m:r>
+          <w:rPr>
+            <w:rFonts w:ascii="Cambria Math" w:eastAsiaTheme="minorEastAsia" w:hAnsi="Cambria Math"/>
+          </w:rPr>
+          <m:t>S'</m:t>
+        </m:r>
+      </m:oMath>
+      <w:r>
+        <w:rPr>
+          <w:rFonts w:eastAsiaTheme="minorEastAsia"/>
+        </w:rPr>
+        <w:t xml:space="preserve"> with more than </w:t>
+      </w:r>
+      <m:oMath>
+        <m:sSup>
+          <m:sSupPr>
+            <m:ctrlPr>
+              <w:rPr>
+                <w:rFonts w:ascii="Cambria Math" w:eastAsiaTheme="minorEastAsia" w:hAnsi="Cambria Math"/>
+                <w:i/>
+              </w:rPr>
+            </m:ctrlPr>
+          </m:sSupPr>
+          <m:e>
+            <m:r>
+              <w:rPr>
+                <w:rFonts w:ascii="Cambria Math" w:eastAsiaTheme="minorEastAsia" w:hAnsi="Cambria Math"/>
+              </w:rPr>
+              <m:t>k</m:t>
+            </m:r>
+          </m:e>
+          <m:sup>
+            <m:r>
+              <w:rPr>
+                <w:rFonts w:ascii="Cambria Math" w:eastAsiaTheme="minorEastAsia" w:hAnsi="Cambria Math"/>
+              </w:rPr>
+              <m:t>'</m:t>
+            </m:r>
+          </m:sup>
+        </m:sSup>
+        <m:r>
+          <w:rPr>
+            <w:rFonts w:ascii="Cambria Math" w:eastAsiaTheme="minorEastAsia" w:hAnsi="Cambria Math"/>
+          </w:rPr>
+          <m:t>=k</m:t>
+        </m:r>
+      </m:oMath>
+      <w:r>
+        <w:rPr>
+          <w:rFonts w:eastAsiaTheme="minorEastAsia"/>
+        </w:rPr>
+        <w:t xml:space="preserve"> elements, </w:t>
+      </w:r>
+      <w:r>
+        <w:rPr>
+          <w:rFonts w:eastAsiaTheme="minorEastAsia"/>
+        </w:rPr>
+        <w:t>say</w:t>
+      </w:r>
+      <w:r>
+        <w:rPr>
+          <w:rFonts w:eastAsiaTheme="minorEastAsia"/>
+        </w:rPr>
+        <w:t xml:space="preserve"> it has</w:t>
+      </w:r>
+      <w:r>
+        <w:rPr>
+          <w:rFonts w:eastAsiaTheme="minorEastAsia"/>
+        </w:rPr>
+        <w:t xml:space="preserve"> </w:t>
+      </w:r>
+      <m:oMath>
+        <m:r>
+          <w:rPr>
+            <w:rFonts w:ascii="Cambria Math" w:eastAsiaTheme="minorEastAsia" w:hAnsi="Cambria Math"/>
+          </w:rPr>
+          <m:t>h</m:t>
+        </m:r>
+      </m:oMath>
+      <w:r>
+        <w:rPr>
+          <w:rFonts w:eastAsiaTheme="minorEastAsia"/>
+        </w:rPr>
+        <w:t xml:space="preserve"> elements, </w:t>
+      </w:r>
+      <w:r>
+        <w:rPr>
+          <w:rFonts w:eastAsiaTheme="minorEastAsia"/>
+        </w:rPr>
+        <w:t xml:space="preserve">then just take away any </w:t>
+      </w:r>
+      <m:oMath>
+        <m:r>
+          <w:rPr>
+            <w:rFonts w:ascii="Cambria Math" w:eastAsiaTheme="minorEastAsia" w:hAnsi="Cambria Math"/>
+          </w:rPr>
+          <m:t>h</m:t>
+        </m:r>
+        <m:r>
+          <w:rPr>
+            <w:rFonts w:ascii="Cambria Math" w:eastAsiaTheme="minorEastAsia" w:hAnsi="Cambria Math"/>
+          </w:rPr>
+          <m:t>-k</m:t>
+        </m:r>
+      </m:oMath>
+      <w:r>
+        <w:rPr>
+          <w:rFonts w:eastAsiaTheme="minorEastAsia"/>
+        </w:rPr>
+        <w:t xml:space="preserve"> nodes</w:t>
+      </w:r>
+      <w:r>
+        <w:rPr>
+          <w:rFonts w:eastAsiaTheme="minorEastAsia"/>
+        </w:rPr>
+        <w:t>, as</w:t>
+      </w:r>
+      <w:r>
+        <w:rPr>
+          <w:rFonts w:eastAsiaTheme="minorEastAsia"/>
+        </w:rPr>
+        <w:t xml:space="preserve"> the remaining nodes would </w:t>
+      </w:r>
+      <w:r>
+        <w:rPr>
+          <w:rFonts w:eastAsiaTheme="minorEastAsia"/>
+        </w:rPr>
+        <w:t>still be very independent</w:t>
+      </w:r>
+      <w:r>
+        <w:rPr>
+          <w:rFonts w:eastAsiaTheme="minorEastAsia"/>
+        </w:rPr>
+        <w:t>.</w:t>
+      </w:r>
+      <w:r>
+        <w:rPr>
+          <w:rFonts w:eastAsiaTheme="minorEastAsia"/>
+        </w:rPr>
+        <w:t xml:space="preserve"> </w:t>
+      </w:r>
+      <m:oMath>
+        <m:r>
+          <w:rPr>
+            <w:rFonts w:ascii="Cambria Math" w:eastAsiaTheme="minorEastAsia" w:hAnsi="Cambria Math"/>
+          </w:rPr>
+          <m:t>G'</m:t>
+        </m:r>
+      </m:oMath>
+      <w:r>
+        <w:rPr>
+          <w:rFonts w:eastAsiaTheme="minorEastAsia"/>
+        </w:rPr>
+        <w:t xml:space="preserve"> can’t have less than </w:t>
+      </w:r>
+      <m:oMath>
+        <m:r>
+          <w:rPr>
+            <w:rFonts w:ascii="Cambria Math" w:eastAsiaTheme="minorEastAsia" w:hAnsi="Cambria Math"/>
+          </w:rPr>
+          <m:t>k</m:t>
+        </m:r>
+      </m:oMath>
+      <w:r>
+        <w:rPr>
+          <w:rFonts w:eastAsiaTheme="minorEastAsia"/>
+        </w:rPr>
+        <w:t xml:space="preserve"> very independent people </w:t>
+      </w:r>
+      <w:r>
+        <w:rPr>
+          <w:rFonts w:eastAsiaTheme="minorEastAsia"/>
+        </w:rPr>
+        <w:t xml:space="preserve">(nodes) </w:t>
+      </w:r>
+      <w:r>
+        <w:rPr>
+          <w:rFonts w:eastAsiaTheme="minorEastAsia"/>
+        </w:rPr>
+        <w:t xml:space="preserve">because </w:t>
+      </w:r>
+      <w:r>
+        <w:rPr>
+          <w:rFonts w:eastAsiaTheme="minorEastAsia"/>
+        </w:rPr>
+        <w:t xml:space="preserve">we’ve </w:t>
+      </w:r>
+      <w:r>
+        <w:rPr>
+          <w:rFonts w:eastAsiaTheme="minorEastAsia"/>
+        </w:rPr>
+        <w:t xml:space="preserve">separated every old node from each other with a new node, so all </w:t>
+      </w:r>
+      <w:r>
+        <w:rPr>
+          <w:rFonts w:eastAsiaTheme="minorEastAsia"/>
+        </w:rPr>
+        <w:t xml:space="preserve">the </w:t>
+      </w:r>
+      <w:r>
+        <w:rPr>
+          <w:rFonts w:eastAsiaTheme="minorEastAsia"/>
+        </w:rPr>
+        <w:t xml:space="preserve">original independent </w:t>
+      </w:r>
+      <w:r>
+        <w:rPr>
+          <w:rFonts w:eastAsiaTheme="minorEastAsia"/>
+        </w:rPr>
+        <w:t xml:space="preserve">people </w:t>
+      </w:r>
+      <w:r>
+        <w:rPr>
+          <w:rFonts w:eastAsiaTheme="minorEastAsia"/>
+        </w:rPr>
+        <w:t xml:space="preserve">who shared a mutual friend no longer </w:t>
+      </w:r>
+      <w:r>
+        <w:rPr>
+          <w:rFonts w:eastAsiaTheme="minorEastAsia"/>
+        </w:rPr>
+        <w:t>do</w:t>
+      </w:r>
+      <w:r>
+        <w:rPr>
+          <w:rFonts w:eastAsiaTheme="minorEastAsia"/>
+        </w:rPr>
+        <w:t>, and will be classified as very independent</w:t>
+      </w:r>
+      <w:r>
+        <w:rPr>
+          <w:rFonts w:eastAsiaTheme="minorEastAsia"/>
+        </w:rPr>
+        <w:t>.</w:t>
+      </w:r>
+      <w:r>
+        <w:rPr>
+          <w:rFonts w:eastAsiaTheme="minorEastAsia"/>
+        </w:rPr>
+        <w:t xml:space="preserve"> And of course, all the original independent people who didn’t share mutual friends would still be correctly classified as very independent.</w:t>
+      </w:r>
+      <w:r>
+        <w:rPr>
+          <w:rFonts w:eastAsiaTheme="minorEastAsia"/>
+        </w:rPr>
+        <w:t xml:space="preserve"> In short, we don’t “lose” independent people in my friend’</w:t>
+      </w:r>
+      <w:r>
+        <w:rPr>
+          <w:rFonts w:eastAsiaTheme="minorEastAsia"/>
+        </w:rPr>
+        <w:t>s code.</w:t>
       </w:r>
     </w:p>
     <w:p>
@@ -1351,52 +1817,6 @@
           <w:rFonts w:eastAsiaTheme="minorEastAsia"/>
         </w:rPr>
       </w:pPr>
-      <w:r>
-        <w:rPr>
-          <w:rFonts w:eastAsiaTheme="minorEastAsia"/>
-        </w:rPr>
-        <w:t xml:space="preserve">Claim: </w:t>
-      </w:r>
-      <w:r>
-        <w:rPr>
-          <w:rFonts w:eastAsiaTheme="minorEastAsia"/>
-        </w:rPr>
-        <w:t xml:space="preserve">if </w:t>
-      </w:r>
-      <m:oMath>
-        <m:r>
-          <w:rPr>
-            <w:rFonts w:ascii="Cambria Math" w:eastAsiaTheme="minorEastAsia" w:hAnsi="Cambria Math"/>
-          </w:rPr>
-          <m:t>G=(V,E)</m:t>
-        </m:r>
-      </m:oMath>
-      <w:r>
-        <w:rPr>
-          <w:rFonts w:eastAsiaTheme="minorEastAsia"/>
-        </w:rPr>
-        <w:t xml:space="preserve"> has no i</w:t>
-      </w:r>
-      <w:r>
-        <w:rPr>
-          <w:rFonts w:eastAsiaTheme="minorEastAsia"/>
-        </w:rPr>
-        <w:t xml:space="preserve">ndependent set of size k then </w:t>
-      </w:r>
-      <m:oMath>
-        <m:r>
-          <w:rPr>
-            <w:rFonts w:ascii="Cambria Math" w:eastAsiaTheme="minorEastAsia" w:hAnsi="Cambria Math"/>
-          </w:rPr>
-          <m:t>G'</m:t>
-        </m:r>
-      </m:oMath>
-      <w:r>
-        <w:rPr>
-          <w:rFonts w:eastAsiaTheme="minorEastAsia"/>
-        </w:rPr>
-        <w:t xml:space="preserve"> also doesn’t have a very</w:t>
-      </w:r>
     </w:p>
     <w:p>
       <w:pPr>
@@ -1407,6 +1827,80 @@
       <w:r>
         <w:rPr>
           <w:rFonts w:eastAsiaTheme="minorEastAsia"/>
+          <w:b/>
+        </w:rPr>
+        <w:t>Claim</w:t>
+      </w:r>
+      <w:r>
+        <w:rPr>
+          <w:rFonts w:eastAsiaTheme="minorEastAsia"/>
+        </w:rPr>
+        <w:t xml:space="preserve">: </w:t>
+      </w:r>
+      <w:r>
+        <w:rPr>
+          <w:rFonts w:eastAsiaTheme="minorEastAsia"/>
+        </w:rPr>
+        <w:t xml:space="preserve">if </w:t>
+      </w:r>
+      <m:oMath>
+        <m:r>
+          <w:rPr>
+            <w:rFonts w:ascii="Cambria Math" w:eastAsiaTheme="minorEastAsia" w:hAnsi="Cambria Math"/>
+          </w:rPr>
+          <m:t>G=(V,E)</m:t>
+        </m:r>
+      </m:oMath>
+      <w:r>
+        <w:rPr>
+          <w:rFonts w:eastAsiaTheme="minorEastAsia"/>
+        </w:rPr>
+        <w:t xml:space="preserve"> has no i</w:t>
+      </w:r>
+      <w:r>
+        <w:rPr>
+          <w:rFonts w:eastAsiaTheme="minorEastAsia"/>
+        </w:rPr>
+        <w:t xml:space="preserve">ndependent set of size </w:t>
+      </w:r>
+      <m:oMath>
+        <m:r>
+          <w:rPr>
+            <w:rFonts w:ascii="Cambria Math" w:eastAsiaTheme="minorEastAsia" w:hAnsi="Cambria Math"/>
+          </w:rPr>
+          <m:t>k</m:t>
+        </m:r>
+      </m:oMath>
+      <w:r>
+        <w:rPr>
+          <w:rFonts w:eastAsiaTheme="minorEastAsia"/>
+        </w:rPr>
+        <w:t xml:space="preserve"> then </w:t>
+      </w:r>
+      <m:oMath>
+        <m:r>
+          <w:rPr>
+            <w:rFonts w:ascii="Cambria Math" w:eastAsiaTheme="minorEastAsia" w:hAnsi="Cambria Math"/>
+          </w:rPr>
+          <m:t>G'</m:t>
+        </m:r>
+      </m:oMath>
+      <w:r>
+        <w:rPr>
+          <w:rFonts w:eastAsiaTheme="minorEastAsia"/>
+        </w:rPr>
+        <w:t xml:space="preserve"> also doesn’t have a very</w:t>
+      </w:r>
+    </w:p>
+    <w:p>
+      <w:pPr>
+        <w:rPr>
+          <w:rFonts w:eastAsiaTheme="minorEastAsia"/>
+        </w:rPr>
+      </w:pPr>
+      <w:r>
+        <w:rPr>
+          <w:rFonts w:eastAsiaTheme="minorEastAsia"/>
         </w:rPr>
         <w:t xml:space="preserve">independent subset of the set </w:t>
       </w:r>
@@ -1415,30 +1909,340 @@
           <w:rPr>
             <w:rFonts w:ascii="Cambria Math" w:eastAsiaTheme="minorEastAsia" w:hAnsi="Cambria Math"/>
           </w:rPr>
-          <m:t>I'</m:t>
-        </m:r>
-      </m:oMath>
+          <m:t>S</m:t>
+        </m:r>
+        <m:r>
+          <w:rPr>
+            <w:rFonts w:ascii="Cambria Math" w:eastAsiaTheme="minorEastAsia" w:hAnsi="Cambria Math"/>
+          </w:rPr>
+          <m:t>'</m:t>
+        </m:r>
+      </m:oMath>
+      <w:r>
+        <w:rPr>
+          <w:rFonts w:eastAsiaTheme="minorEastAsia"/>
+        </w:rPr>
+        <w:t xml:space="preserve"> of size </w:t>
+      </w:r>
+      <m:oMath>
+        <m:r>
+          <w:rPr>
+            <w:rFonts w:ascii="Cambria Math" w:eastAsiaTheme="minorEastAsia" w:hAnsi="Cambria Math"/>
+          </w:rPr>
+          <m:t>k'</m:t>
+        </m:r>
+      </m:oMath>
+      <w:r>
+        <w:rPr>
+          <w:rFonts w:eastAsiaTheme="minorEastAsia"/>
+        </w:rPr>
+        <w:t>.</w:t>
+      </w:r>
+    </w:p>
+    <w:p>
+      <w:pPr>
+        <w:rPr>
+          <w:rFonts w:eastAsiaTheme="minorEastAsia"/>
+        </w:rPr>
+      </w:pPr>
+      <w:r>
+        <w:rPr>
+          <w:rFonts w:eastAsiaTheme="minorEastAsia"/>
+          <w:b/>
+        </w:rPr>
+        <w:t>Proof</w:t>
+      </w:r>
+      <w:r>
+        <w:rPr>
+          <w:rFonts w:eastAsiaTheme="minorEastAsia"/>
+        </w:rPr>
+        <w:t xml:space="preserve">: </w:t>
+      </w:r>
+      <w:r>
+        <w:rPr>
+          <w:rFonts w:eastAsiaTheme="minorEastAsia"/>
+        </w:rPr>
+        <w:t xml:space="preserve">We rephrased the </w:t>
+      </w:r>
+      <w:r>
+        <w:rPr>
+          <w:rFonts w:eastAsiaTheme="minorEastAsia"/>
+        </w:rPr>
+        <w:t>previous</w:t>
+      </w:r>
+      <w:r>
+        <w:rPr>
+          <w:rFonts w:eastAsiaTheme="minorEastAsia"/>
+        </w:rPr>
+        <w:t xml:space="preserve"> claim to</w:t>
+      </w:r>
+      <w:r>
+        <w:rPr>
+          <w:rFonts w:eastAsiaTheme="minorEastAsia"/>
+          <w:i/>
+        </w:rPr>
+        <w:t xml:space="preserve"> </w:t>
+      </w:r>
+      <w:proofErr w:type="spellStart"/>
+      <w:r>
+        <w:rPr>
+          <w:rFonts w:eastAsiaTheme="minorEastAsia"/>
+          <w:i/>
+        </w:rPr>
+        <w:t>if</w:t>
+      </w:r>
+      <w:proofErr w:type="spellEnd"/>
+      <w:r>
+        <w:rPr>
+          <w:rFonts w:eastAsiaTheme="minorEastAsia"/>
+        </w:rPr>
+        <w:t xml:space="preserve"> </w:t>
+      </w:r>
+      <m:oMath>
+        <m:r>
+          <w:rPr>
+            <w:rFonts w:ascii="Cambria Math" w:eastAsiaTheme="minorEastAsia" w:hAnsi="Cambria Math"/>
+          </w:rPr>
+          <m:t>G=(V,E)</m:t>
+        </m:r>
+      </m:oMath>
+      <w:r>
+        <w:rPr>
+          <w:rFonts w:eastAsiaTheme="minorEastAsia"/>
+        </w:rPr>
+        <w:t xml:space="preserve"> </w:t>
+      </w:r>
+      <w:r>
+        <w:rPr>
+          <w:rFonts w:eastAsiaTheme="minorEastAsia"/>
+          <w:i/>
+        </w:rPr>
+        <w:t xml:space="preserve">has an independent set of size </w:t>
+      </w:r>
+      <m:oMath>
+        <m:r>
+          <w:rPr>
+            <w:rFonts w:ascii="Cambria Math" w:eastAsiaTheme="minorEastAsia" w:hAnsi="Cambria Math"/>
+          </w:rPr>
+          <m:t>k</m:t>
+        </m:r>
+      </m:oMath>
+      <w:r>
+        <w:rPr>
+          <w:rFonts w:eastAsiaTheme="minorEastAsia"/>
+          <w:i/>
+        </w:rPr>
+        <w:t xml:space="preserve">, then </w:t>
+      </w:r>
+      <m:oMath>
+        <m:r>
+          <w:rPr>
+            <w:rFonts w:ascii="Cambria Math" w:eastAsiaTheme="minorEastAsia" w:hAnsi="Cambria Math"/>
+          </w:rPr>
+          <m:t>G'</m:t>
+        </m:r>
+      </m:oMath>
+      <w:r>
+        <w:rPr>
+          <w:rFonts w:eastAsiaTheme="minorEastAsia"/>
+          <w:i/>
+        </w:rPr>
+        <w:t xml:space="preserve"> has a very independent subset of the set </w:t>
+      </w:r>
+      <m:oMath>
+        <m:r>
+          <w:rPr>
+            <w:rFonts w:ascii="Cambria Math" w:eastAsiaTheme="minorEastAsia" w:hAnsi="Cambria Math"/>
+          </w:rPr>
+          <m:t>S</m:t>
+        </m:r>
+        <m:r>
+          <w:rPr>
+            <w:rFonts w:ascii="Cambria Math" w:eastAsiaTheme="minorEastAsia" w:hAnsi="Cambria Math"/>
+          </w:rPr>
+          <m:t>'</m:t>
+        </m:r>
+      </m:oMath>
+      <w:r>
+        <w:rPr>
+          <w:rFonts w:eastAsiaTheme="minorEastAsia"/>
+          <w:i/>
+        </w:rPr>
+        <w:t xml:space="preserve"> of size at least</w:t>
+      </w:r>
+      <w:r>
+        <w:rPr>
+          <w:rFonts w:eastAsiaTheme="minorEastAsia"/>
+        </w:rPr>
+        <w:t xml:space="preserve"> </w:t>
+      </w:r>
+      <m:oMath>
+        <m:r>
+          <w:rPr>
+            <w:rFonts w:ascii="Cambria Math" w:eastAsiaTheme="minorEastAsia" w:hAnsi="Cambria Math"/>
+          </w:rPr>
+          <m:t>k</m:t>
+        </m:r>
+      </m:oMath>
+      <w:r>
+        <w:rPr>
+          <w:rFonts w:eastAsiaTheme="minorEastAsia"/>
+        </w:rPr>
+        <w:t>.</w:t>
+      </w:r>
+      <w:r>
+        <w:rPr>
+          <w:rFonts w:eastAsiaTheme="minorEastAsia"/>
+        </w:rPr>
+        <w:t xml:space="preserve"> The contrapositive of a statement has the same truth value of the original statement, so the contrapositive of that claim is also true: </w:t>
+      </w:r>
+      <w:r>
+        <w:rPr>
+          <w:rFonts w:eastAsiaTheme="minorEastAsia"/>
+          <w:i/>
+        </w:rPr>
+        <w:t xml:space="preserve">If G’ doesn’t have a very independent subset of </w:t>
+      </w:r>
+      <m:oMath>
+        <m:r>
+          <w:rPr>
+            <w:rFonts w:ascii="Cambria Math" w:eastAsiaTheme="minorEastAsia" w:hAnsi="Cambria Math"/>
+          </w:rPr>
+          <m:t>S'</m:t>
+        </m:r>
+      </m:oMath>
+      <w:r>
+        <w:rPr>
+          <w:rFonts w:eastAsiaTheme="minorEastAsia"/>
+          <w:i/>
+        </w:rPr>
+        <w:t xml:space="preserve">of size at least k, then </w:t>
+      </w:r>
+      <m:oMath>
+        <m:r>
+          <w:rPr>
+            <w:rFonts w:ascii="Cambria Math" w:eastAsiaTheme="minorEastAsia" w:hAnsi="Cambria Math"/>
+          </w:rPr>
+          <m:t>G</m:t>
+        </m:r>
+      </m:oMath>
+      <w:r>
+        <w:rPr>
+          <w:rFonts w:eastAsiaTheme="minorEastAsia"/>
+          <w:i/>
+        </w:rPr>
+        <w:t xml:space="preserve"> doesn’t have an independent set of size </w:t>
+      </w:r>
+      <m:oMath>
+        <m:r>
+          <w:rPr>
+            <w:rFonts w:ascii="Cambria Math" w:eastAsiaTheme="minorEastAsia" w:hAnsi="Cambria Math"/>
+          </w:rPr>
+          <m:t>k</m:t>
+        </m:r>
+      </m:oMath>
+      <w:r>
+        <w:rPr>
+          <w:rFonts w:eastAsiaTheme="minorEastAsia"/>
+          <w:i/>
+        </w:rPr>
+        <w:t>.</w:t>
+      </w:r>
+      <w:r>
+        <w:rPr>
+          <w:rFonts w:eastAsiaTheme="minorEastAsia"/>
+        </w:rPr>
+        <w:t xml:space="preserve"> </w:t>
+      </w:r>
+      <w:r>
+        <w:rPr>
+          <w:rFonts w:eastAsiaTheme="minorEastAsia"/>
+        </w:rPr>
+        <w:t>Notice that t</w:t>
+      </w:r>
+      <w:r>
+        <w:rPr>
+          <w:rFonts w:eastAsiaTheme="minorEastAsia"/>
+        </w:rPr>
+        <w:t xml:space="preserve">he hypothesis in this conditional statement is the same as the hypothesis in the current claim we’re trying to prove, so we just </w:t>
+      </w:r>
+      <w:r>
+        <w:rPr>
+          <w:rFonts w:eastAsiaTheme="minorEastAsia"/>
+        </w:rPr>
+        <w:t xml:space="preserve">need to prove a specific case of the conclusion of that </w:t>
+      </w:r>
+      <w:r>
+        <w:rPr>
+          <w:rFonts w:eastAsiaTheme="minorEastAsia"/>
+        </w:rPr>
+        <w:t xml:space="preserve">contrapositive </w:t>
+      </w:r>
+      <w:r>
+        <w:rPr>
+          <w:rFonts w:eastAsiaTheme="minorEastAsia"/>
+        </w:rPr>
+        <w:t xml:space="preserve">statement, that </w:t>
+      </w:r>
+      <m:oMath>
+        <m:r>
+          <w:rPr>
+            <w:rFonts w:ascii="Cambria Math" w:eastAsiaTheme="minorEastAsia" w:hAnsi="Cambria Math"/>
+          </w:rPr>
+          <m:t>G</m:t>
+        </m:r>
+      </m:oMath>
+      <w:r>
+        <w:rPr>
+          <w:rFonts w:eastAsiaTheme="minorEastAsia"/>
+        </w:rPr>
+        <w:t xml:space="preserve"> wouldn’t have an independent set of size </w:t>
+      </w:r>
+      <w:r>
+        <w:rPr>
+          <w:rFonts w:eastAsiaTheme="minorEastAsia"/>
+        </w:rPr>
+        <w:t xml:space="preserve">at least </w:t>
+      </w:r>
+      <m:oMath>
+        <m:r>
+          <w:rPr>
+            <w:rFonts w:ascii="Cambria Math" w:eastAsiaTheme="minorEastAsia" w:hAnsi="Cambria Math"/>
+          </w:rPr>
+          <m:t>k</m:t>
+        </m:r>
+      </m:oMath>
+      <w:r>
+        <w:rPr>
+          <w:rFonts w:eastAsiaTheme="minorEastAsia"/>
+        </w:rPr>
+        <w:t>.</w:t>
+      </w:r>
+      <w:r>
+        <w:rPr>
+          <w:rFonts w:eastAsiaTheme="minorEastAsia"/>
+        </w:rPr>
+        <w:t xml:space="preserve"> </w:t>
+      </w:r>
+      <w:r>
+        <w:rPr>
+          <w:rFonts w:eastAsiaTheme="minorEastAsia"/>
+        </w:rPr>
+        <w:t xml:space="preserve">You can’t have more independent people than very independent people from </w:t>
+      </w:r>
+      <w:r>
+        <w:rPr>
+          <w:rFonts w:eastAsiaTheme="minorEastAsia"/>
+        </w:rPr>
+        <w:t xml:space="preserve">running my friend’s </w:t>
+      </w:r>
       <w:bookmarkStart w:id="0" w:name="_GoBack"/>
       <w:bookmarkEnd w:id="0"/>
       <w:r>
         <w:rPr>
           <w:rFonts w:eastAsiaTheme="minorEastAsia"/>
         </w:rPr>
-        <w:t xml:space="preserve"> of size </w:t>
-      </w:r>
-      <m:oMath>
-        <m:r>
-          <w:rPr>
-            <w:rFonts w:ascii="Cambria Math" w:eastAsiaTheme="minorEastAsia" w:hAnsi="Cambria Math"/>
-          </w:rPr>
-          <m:t>k'</m:t>
-        </m:r>
-      </m:oMath>
-      <w:r>
-        <w:rPr>
-          <w:rFonts w:eastAsiaTheme="minorEastAsia"/>
-        </w:rPr>
-        <w:t>.</w:t>
+        <w:t xml:space="preserve">because </w:t>
       </w:r>
     </w:p>
     <w:p>
@@ -1452,6 +2256,7 @@
         <w:rPr>
           <w:rFonts w:eastAsiaTheme="minorEastAsia"/>
         </w:rPr>
+        <w:lastRenderedPageBreak/>
         <w:t>Runtime Analysis</w:t>
       </w:r>
     </w:p>

</xml_diff>